<commit_message>
feat(main): add report and presentation lab04
</commit_message>
<xml_diff>
--- a/labs/lab04/report/Л04_Мустафина_Отчет.docx
+++ b/labs/lab04/report/Л04_Мустафина_Отчет.docx
@@ -356,7 +356,7 @@
     </w:p>
     <w:bookmarkEnd w:id="22"/>
     <w:bookmarkEnd w:id="23"/>
-    <w:bookmarkStart w:id="121" w:name="выполнение-лабораторной-работы"/>
+    <w:bookmarkStart w:id="123" w:name="выполнение-лабораторной-работы"/>
     <w:p>
       <w:pPr>
         <w:pStyle w:val="Heading1"/>
@@ -374,7 +374,7 @@
         <w:t xml:space="preserve">Выполнение лабораторной работы</w:t>
       </w:r>
     </w:p>
-    <w:bookmarkStart w:id="120" w:name="установка-программного-обеспечения"/>
+    <w:bookmarkStart w:id="48" w:name="установка-программного-обеспечения"/>
     <w:p>
       <w:pPr>
         <w:pStyle w:val="Heading2"/>
@@ -598,7 +598,7 @@
         <w:pStyle w:val="BodyText"/>
       </w:pPr>
       <w:r>
-        <w:t xml:space="preserve">Настраиваю Node.js. Для работы с Node.js добавляю каталог с исполняемыми файлами, устанавливаемыми yarn, в переменную PATH.(рис. 3).</w:t>
+        <w:t xml:space="preserve">Настраиваю Node.js. Для работы с Node.js добавляю каталог с исполняемыми файлами, устанавливаемыми yarn, в переменную PATH.(рис. 4).</w:t>
       </w:r>
     </w:p>
     <w:bookmarkStart w:id="39" w:name="fig:004"/>
@@ -788,15 +788,34 @@
       </w:r>
     </w:p>
     <w:bookmarkEnd w:id="47"/>
-    <w:p>
-      <w:pPr>
-        <w:pStyle w:val="BodyText"/>
+    <w:bookmarkEnd w:id="48"/>
+    <w:bookmarkStart w:id="101" w:name="практический-сценарий-использования-git"/>
+    <w:p>
+      <w:pPr>
+        <w:pStyle w:val="Heading2"/>
+      </w:pPr>
+      <w:r>
+        <w:rPr>
+          <w:rStyle w:val="SectionNumber"/>
+        </w:rPr>
+        <w:t xml:space="preserve">4.2</w:t>
+      </w:r>
+      <w:r>
+        <w:tab/>
+      </w:r>
+      <w:r>
+        <w:t xml:space="preserve">Практический сценарий использования Git</w:t>
+      </w:r>
+    </w:p>
+    <w:p>
+      <w:pPr>
+        <w:pStyle w:val="FirstParagraph"/>
       </w:pPr>
       <w:r>
         <w:t xml:space="preserve">Создаю новый репозиторий на github, называю его git-extended(рис. 7).</w:t>
       </w:r>
     </w:p>
-    <w:bookmarkStart w:id="51" w:name="fig:007"/>
+    <w:bookmarkStart w:id="52" w:name="fig:007"/>
     <w:p>
       <w:pPr>
         <w:pStyle w:val="CaptionedFigure"/>
@@ -806,18 +825,18 @@
           <wp:inline>
             <wp:extent cx="3733800" cy="494699"/>
             <wp:effectExtent b="0" l="0" r="0" t="0"/>
-            <wp:docPr descr="Рис. 7: Создание репозитория" title="" id="49" name="Picture"/>
+            <wp:docPr descr="Рис. 7: Создание репозитория" title="" id="50" name="Picture"/>
             <a:graphic>
               <a:graphicData uri="http://schemas.openxmlformats.org/drawingml/2006/picture">
                 <pic:pic>
                   <pic:nvPicPr>
-                    <pic:cNvPr descr="image/8.png" id="50" name="Picture"/>
+                    <pic:cNvPr descr="image/8.png" id="51" name="Picture"/>
                     <pic:cNvPicPr>
                       <a:picLocks noChangeArrowheads="1" noChangeAspect="1"/>
                     </pic:cNvPicPr>
                   </pic:nvPicPr>
                   <pic:blipFill>
-                    <a:blip r:embed="rId48"/>
+                    <a:blip r:embed="rId49"/>
                     <a:stretch>
                       <a:fillRect/>
                     </a:stretch>
@@ -852,7 +871,7 @@
         <w:t xml:space="preserve">Рис. 7: Создание репозитория</w:t>
       </w:r>
     </w:p>
-    <w:bookmarkEnd w:id="51"/>
+    <w:bookmarkEnd w:id="52"/>
     <w:p>
       <w:pPr>
         <w:pStyle w:val="BodyText"/>
@@ -861,7 +880,7 @@
         <w:t xml:space="preserve">Делаю первый коммит (рис. 8).</w:t>
       </w:r>
     </w:p>
-    <w:bookmarkStart w:id="55" w:name="fig:008"/>
+    <w:bookmarkStart w:id="56" w:name="fig:008"/>
     <w:p>
       <w:pPr>
         <w:pStyle w:val="CaptionedFigure"/>
@@ -871,18 +890,18 @@
           <wp:inline>
             <wp:extent cx="3733800" cy="610061"/>
             <wp:effectExtent b="0" l="0" r="0" t="0"/>
-            <wp:docPr descr="Рис. 8: Первый коммит" title="" id="53" name="Picture"/>
+            <wp:docPr descr="Рис. 8: Первый коммит" title="" id="54" name="Picture"/>
             <a:graphic>
               <a:graphicData uri="http://schemas.openxmlformats.org/drawingml/2006/picture">
                 <pic:pic>
                   <pic:nvPicPr>
-                    <pic:cNvPr descr="image/9.png" id="54" name="Picture"/>
+                    <pic:cNvPr descr="image/9.png" id="55" name="Picture"/>
                     <pic:cNvPicPr>
                       <a:picLocks noChangeArrowheads="1" noChangeAspect="1"/>
                     </pic:cNvPicPr>
                   </pic:nvPicPr>
                   <pic:blipFill>
-                    <a:blip r:embed="rId52"/>
+                    <a:blip r:embed="rId53"/>
                     <a:stretch>
                       <a:fillRect/>
                     </a:stretch>
@@ -917,7 +936,7 @@
         <w:t xml:space="preserve">Рис. 8: Первый коммит</w:t>
       </w:r>
     </w:p>
-    <w:bookmarkEnd w:id="55"/>
+    <w:bookmarkEnd w:id="56"/>
     <w:p>
       <w:pPr>
         <w:pStyle w:val="BodyText"/>
@@ -926,7 +945,7 @@
         <w:t xml:space="preserve">Выкладываю его на github (рис. 9).</w:t>
       </w:r>
     </w:p>
-    <w:bookmarkStart w:id="59" w:name="fig:009"/>
+    <w:bookmarkStart w:id="60" w:name="fig:009"/>
     <w:p>
       <w:pPr>
         <w:pStyle w:val="CaptionedFigure"/>
@@ -936,18 +955,18 @@
           <wp:inline>
             <wp:extent cx="3733800" cy="275952"/>
             <wp:effectExtent b="0" l="0" r="0" t="0"/>
-            <wp:docPr descr="Рис. 9: Выкладываю" title="" id="57" name="Picture"/>
+            <wp:docPr descr="Рис. 9: Выкладываю" title="" id="58" name="Picture"/>
             <a:graphic>
               <a:graphicData uri="http://schemas.openxmlformats.org/drawingml/2006/picture">
                 <pic:pic>
                   <pic:nvPicPr>
-                    <pic:cNvPr descr="image/8_1.png" id="58" name="Picture"/>
+                    <pic:cNvPr descr="image/8_1.png" id="59" name="Picture"/>
                     <pic:cNvPicPr>
                       <a:picLocks noChangeArrowheads="1" noChangeAspect="1"/>
                     </pic:cNvPicPr>
                   </pic:nvPicPr>
                   <pic:blipFill>
-                    <a:blip r:embed="rId56"/>
+                    <a:blip r:embed="rId57"/>
                     <a:stretch>
                       <a:fillRect/>
                     </a:stretch>
@@ -982,7 +1001,7 @@
         <w:t xml:space="preserve">Рис. 9: Выкладываю</w:t>
       </w:r>
     </w:p>
-    <w:bookmarkEnd w:id="59"/>
+    <w:bookmarkEnd w:id="60"/>
     <w:p>
       <w:pPr>
         <w:pStyle w:val="BodyText"/>
@@ -991,7 +1010,7 @@
         <w:t xml:space="preserve">Конфигурация для пакетов Node.js (рис. 10).</w:t>
       </w:r>
     </w:p>
-    <w:bookmarkStart w:id="63" w:name="fig:010"/>
+    <w:bookmarkStart w:id="64" w:name="fig:010"/>
     <w:p>
       <w:pPr>
         <w:pStyle w:val="CaptionedFigure"/>
@@ -1001,18 +1020,18 @@
           <wp:inline>
             <wp:extent cx="3733800" cy="1933311"/>
             <wp:effectExtent b="0" l="0" r="0" t="0"/>
-            <wp:docPr descr="Рис. 10: Конфигурация" title="" id="61" name="Picture"/>
+            <wp:docPr descr="Рис. 10: Конфигурация" title="" id="62" name="Picture"/>
             <a:graphic>
               <a:graphicData uri="http://schemas.openxmlformats.org/drawingml/2006/picture">
                 <pic:pic>
                   <pic:nvPicPr>
-                    <pic:cNvPr descr="image/10.png" id="62" name="Picture"/>
+                    <pic:cNvPr descr="image/10.png" id="63" name="Picture"/>
                     <pic:cNvPicPr>
                       <a:picLocks noChangeArrowheads="1" noChangeAspect="1"/>
                     </pic:cNvPicPr>
                   </pic:nvPicPr>
                   <pic:blipFill>
-                    <a:blip r:embed="rId60"/>
+                    <a:blip r:embed="rId61"/>
                     <a:stretch>
                       <a:fillRect/>
                     </a:stretch>
@@ -1047,7 +1066,7 @@
         <w:t xml:space="preserve">Рис. 10: Конфигурация</w:t>
       </w:r>
     </w:p>
-    <w:bookmarkEnd w:id="63"/>
+    <w:bookmarkEnd w:id="64"/>
     <w:p>
       <w:pPr>
         <w:pStyle w:val="BodyText"/>
@@ -1059,7 +1078,7 @@
         <w:t xml:space="preserve"> </w:t>
       </w:r>
       <w:r>
-        <w:t xml:space="preserve">аким образом, файл package.json приобретает вид:</w:t>
+        <w:t xml:space="preserve">Таким образом, файл package.json приобретает вид:</w:t>
       </w:r>
     </w:p>
     <w:p>
@@ -1198,7 +1217,7 @@
         <w:t xml:space="preserve">(рис. 11).</w:t>
       </w:r>
     </w:p>
-    <w:bookmarkStart w:id="67" w:name="fig:011"/>
+    <w:bookmarkStart w:id="68" w:name="fig:011"/>
     <w:p>
       <w:pPr>
         <w:pStyle w:val="CaptionedFigure"/>
@@ -1208,18 +1227,18 @@
           <wp:inline>
             <wp:extent cx="3733800" cy="2022475"/>
             <wp:effectExtent b="0" l="0" r="0" t="0"/>
-            <wp:docPr descr="Рис. 11: Файл package.json" title="" id="65" name="Picture"/>
+            <wp:docPr descr="Рис. 11: Файл package.json" title="" id="66" name="Picture"/>
             <a:graphic>
               <a:graphicData uri="http://schemas.openxmlformats.org/drawingml/2006/picture">
                 <pic:pic>
                   <pic:nvPicPr>
-                    <pic:cNvPr descr="image/11.png" id="66" name="Picture"/>
+                    <pic:cNvPr descr="image/11.png" id="67" name="Picture"/>
                     <pic:cNvPicPr>
                       <a:picLocks noChangeArrowheads="1" noChangeAspect="1"/>
                     </pic:cNvPicPr>
                   </pic:nvPicPr>
                   <pic:blipFill>
-                    <a:blip r:embed="rId64"/>
+                    <a:blip r:embed="rId65"/>
                     <a:stretch>
                       <a:fillRect/>
                     </a:stretch>
@@ -1254,7 +1273,7 @@
         <w:t xml:space="preserve">Рис. 11: Файл package.json</w:t>
       </w:r>
     </w:p>
-    <w:bookmarkEnd w:id="67"/>
+    <w:bookmarkEnd w:id="68"/>
     <w:p>
       <w:pPr>
         <w:pStyle w:val="BodyText"/>
@@ -1263,7 +1282,7 @@
         <w:t xml:space="preserve">Добавляю новые файлы. Выполняю коммит (рис. 12).</w:t>
       </w:r>
     </w:p>
-    <w:bookmarkStart w:id="71" w:name="fig:012"/>
+    <w:bookmarkStart w:id="72" w:name="fig:012"/>
     <w:p>
       <w:pPr>
         <w:pStyle w:val="CaptionedFigure"/>
@@ -1273,18 +1292,18 @@
           <wp:inline>
             <wp:extent cx="3733800" cy="2065363"/>
             <wp:effectExtent b="0" l="0" r="0" t="0"/>
-            <wp:docPr descr="Рис. 12: Коммит" title="" id="69" name="Picture"/>
+            <wp:docPr descr="Рис. 12: Коммит" title="" id="70" name="Picture"/>
             <a:graphic>
               <a:graphicData uri="http://schemas.openxmlformats.org/drawingml/2006/picture">
                 <pic:pic>
                   <pic:nvPicPr>
-                    <pic:cNvPr descr="image/12.png" id="70" name="Picture"/>
+                    <pic:cNvPr descr="image/12.png" id="71" name="Picture"/>
                     <pic:cNvPicPr>
                       <a:picLocks noChangeArrowheads="1" noChangeAspect="1"/>
                     </pic:cNvPicPr>
                   </pic:nvPicPr>
                   <pic:blipFill>
-                    <a:blip r:embed="rId68"/>
+                    <a:blip r:embed="rId69"/>
                     <a:stretch>
                       <a:fillRect/>
                     </a:stretch>
@@ -1319,7 +1338,7 @@
         <w:t xml:space="preserve">Рис. 12: Коммит</w:t>
       </w:r>
     </w:p>
-    <w:bookmarkEnd w:id="71"/>
+    <w:bookmarkEnd w:id="72"/>
     <w:p>
       <w:pPr>
         <w:pStyle w:val="BodyText"/>
@@ -1328,7 +1347,7 @@
         <w:t xml:space="preserve">Отправляю все на github (рис. 13).</w:t>
       </w:r>
     </w:p>
-    <w:bookmarkStart w:id="75" w:name="fig:013"/>
+    <w:bookmarkStart w:id="76" w:name="fig:013"/>
     <w:p>
       <w:pPr>
         <w:pStyle w:val="CaptionedFigure"/>
@@ -1338,18 +1357,18 @@
           <wp:inline>
             <wp:extent cx="3733800" cy="1121852"/>
             <wp:effectExtent b="0" l="0" r="0" t="0"/>
-            <wp:docPr descr="Рис. 13: Отправка" title="" id="73" name="Picture"/>
+            <wp:docPr descr="Рис. 13: Отправка" title="" id="74" name="Picture"/>
             <a:graphic>
               <a:graphicData uri="http://schemas.openxmlformats.org/drawingml/2006/picture">
                 <pic:pic>
                   <pic:nvPicPr>
-                    <pic:cNvPr descr="image/13.png" id="74" name="Picture"/>
+                    <pic:cNvPr descr="image/13.png" id="75" name="Picture"/>
                     <pic:cNvPicPr>
                       <a:picLocks noChangeArrowheads="1" noChangeAspect="1"/>
                     </pic:cNvPicPr>
                   </pic:nvPicPr>
                   <pic:blipFill>
-                    <a:blip r:embed="rId72"/>
+                    <a:blip r:embed="rId73"/>
                     <a:stretch>
                       <a:fillRect/>
                     </a:stretch>
@@ -1384,7 +1403,7 @@
         <w:t xml:space="preserve">Рис. 13: Отправка</w:t>
       </w:r>
     </w:p>
-    <w:bookmarkEnd w:id="75"/>
+    <w:bookmarkEnd w:id="76"/>
     <w:p>
       <w:pPr>
         <w:pStyle w:val="BodyText"/>
@@ -1393,7 +1412,7 @@
         <w:t xml:space="preserve">Инициализирую git-flow, префикс для ярлыков устанавливаю в v. Проверяю, что я на ветке develop. Загружаю все в хранилище (рис. 14).</w:t>
       </w:r>
     </w:p>
-    <w:bookmarkStart w:id="79" w:name="fig:014"/>
+    <w:bookmarkStart w:id="80" w:name="fig:014"/>
     <w:p>
       <w:pPr>
         <w:pStyle w:val="CaptionedFigure"/>
@@ -1403,18 +1422,18 @@
           <wp:inline>
             <wp:extent cx="3733800" cy="3526366"/>
             <wp:effectExtent b="0" l="0" r="0" t="0"/>
-            <wp:docPr descr="Рис. 14: Иницаиализация" title="" id="77" name="Picture"/>
+            <wp:docPr descr="Рис. 14: Иницаиализация" title="" id="78" name="Picture"/>
             <a:graphic>
               <a:graphicData uri="http://schemas.openxmlformats.org/drawingml/2006/picture">
                 <pic:pic>
                   <pic:nvPicPr>
-                    <pic:cNvPr descr="image/14.png" id="78" name="Picture"/>
+                    <pic:cNvPr descr="image/14.png" id="79" name="Picture"/>
                     <pic:cNvPicPr>
                       <a:picLocks noChangeArrowheads="1" noChangeAspect="1"/>
                     </pic:cNvPicPr>
                   </pic:nvPicPr>
                   <pic:blipFill>
-                    <a:blip r:embed="rId76"/>
+                    <a:blip r:embed="rId77"/>
                     <a:stretch>
                       <a:fillRect/>
                     </a:stretch>
@@ -1449,7 +1468,7 @@
         <w:t xml:space="preserve">Рис. 14: Иницаиализация</w:t>
       </w:r>
     </w:p>
-    <w:bookmarkEnd w:id="79"/>
+    <w:bookmarkEnd w:id="80"/>
     <w:p>
       <w:pPr>
         <w:pStyle w:val="BodyText"/>
@@ -1458,7 +1477,7 @@
         <w:t xml:space="preserve">Устанавливаю внешнюю ветку как вышестоящую для этой ветки и создаю релиз с версией 1.0.0 (рис. 15).</w:t>
       </w:r>
     </w:p>
-    <w:bookmarkStart w:id="83" w:name="fig:015"/>
+    <w:bookmarkStart w:id="84" w:name="fig:015"/>
     <w:p>
       <w:pPr>
         <w:pStyle w:val="CaptionedFigure"/>
@@ -1468,18 +1487,18 @@
           <wp:inline>
             <wp:extent cx="3733800" cy="1924920"/>
             <wp:effectExtent b="0" l="0" r="0" t="0"/>
-            <wp:docPr descr="Рис. 15: Релиз 1.0.0" title="" id="81" name="Picture"/>
+            <wp:docPr descr="Рис. 15: Релиз 1.0.0" title="" id="82" name="Picture"/>
             <a:graphic>
               <a:graphicData uri="http://schemas.openxmlformats.org/drawingml/2006/picture">
                 <pic:pic>
                   <pic:nvPicPr>
-                    <pic:cNvPr descr="image/15.png" id="82" name="Picture"/>
+                    <pic:cNvPr descr="image/15.png" id="83" name="Picture"/>
                     <pic:cNvPicPr>
                       <a:picLocks noChangeArrowheads="1" noChangeAspect="1"/>
                     </pic:cNvPicPr>
                   </pic:nvPicPr>
                   <pic:blipFill>
-                    <a:blip r:embed="rId80"/>
+                    <a:blip r:embed="rId81"/>
                     <a:stretch>
                       <a:fillRect/>
                     </a:stretch>
@@ -1514,7 +1533,7 @@
         <w:t xml:space="preserve">Рис. 15: Релиз 1.0.0</w:t>
       </w:r>
     </w:p>
-    <w:bookmarkEnd w:id="83"/>
+    <w:bookmarkEnd w:id="84"/>
     <w:p>
       <w:pPr>
         <w:pStyle w:val="BodyText"/>
@@ -1523,7 +1542,7 @@
         <w:t xml:space="preserve">Создаю журнал изменений standard-changelog –first-release (рис. 16).</w:t>
       </w:r>
     </w:p>
-    <w:bookmarkStart w:id="87" w:name="fig:016"/>
+    <w:bookmarkStart w:id="88" w:name="fig:016"/>
     <w:p>
       <w:pPr>
         <w:pStyle w:val="CaptionedFigure"/>
@@ -1533,18 +1552,18 @@
           <wp:inline>
             <wp:extent cx="3733800" cy="562815"/>
             <wp:effectExtent b="0" l="0" r="0" t="0"/>
-            <wp:docPr descr="Рис. 16: Журнал изменений" title="" id="85" name="Picture"/>
+            <wp:docPr descr="Рис. 16: Журнал изменений" title="" id="86" name="Picture"/>
             <a:graphic>
               <a:graphicData uri="http://schemas.openxmlformats.org/drawingml/2006/picture">
                 <pic:pic>
                   <pic:nvPicPr>
-                    <pic:cNvPr descr="image/16.png" id="86" name="Picture"/>
+                    <pic:cNvPr descr="image/16.png" id="87" name="Picture"/>
                     <pic:cNvPicPr>
                       <a:picLocks noChangeArrowheads="1" noChangeAspect="1"/>
                     </pic:cNvPicPr>
                   </pic:nvPicPr>
                   <pic:blipFill>
-                    <a:blip r:embed="rId84"/>
+                    <a:blip r:embed="rId85"/>
                     <a:stretch>
                       <a:fillRect/>
                     </a:stretch>
@@ -1579,7 +1598,7 @@
         <w:t xml:space="preserve">Рис. 16: Журнал изменений</w:t>
       </w:r>
     </w:p>
-    <w:bookmarkEnd w:id="87"/>
+    <w:bookmarkEnd w:id="88"/>
     <w:p>
       <w:pPr>
         <w:pStyle w:val="BodyText"/>
@@ -1588,7 +1607,7 @@
         <w:t xml:space="preserve">Добавляю журнал изменений в индекс (рис. 17).</w:t>
       </w:r>
     </w:p>
-    <w:bookmarkStart w:id="91" w:name="fig:017"/>
+    <w:bookmarkStart w:id="92" w:name="fig:017"/>
     <w:p>
       <w:pPr>
         <w:pStyle w:val="CaptionedFigure"/>
@@ -1598,18 +1617,18 @@
           <wp:inline>
             <wp:extent cx="3733800" cy="717773"/>
             <wp:effectExtent b="0" l="0" r="0" t="0"/>
-            <wp:docPr descr="Рис. 17: Журнал изменений в индекс" title="" id="89" name="Picture"/>
+            <wp:docPr descr="Рис. 17: Журнал изменений в индекс" title="" id="90" name="Picture"/>
             <a:graphic>
               <a:graphicData uri="http://schemas.openxmlformats.org/drawingml/2006/picture">
                 <pic:pic>
                   <pic:nvPicPr>
-                    <pic:cNvPr descr="image/17.png" id="90" name="Picture"/>
+                    <pic:cNvPr descr="image/17.png" id="91" name="Picture"/>
                     <pic:cNvPicPr>
                       <a:picLocks noChangeArrowheads="1" noChangeAspect="1"/>
                     </pic:cNvPicPr>
                   </pic:nvPicPr>
                   <pic:blipFill>
-                    <a:blip r:embed="rId88"/>
+                    <a:blip r:embed="rId89"/>
                     <a:stretch>
                       <a:fillRect/>
                     </a:stretch>
@@ -1644,7 +1663,7 @@
         <w:t xml:space="preserve">Рис. 17: Журнал изменений в индекс</w:t>
       </w:r>
     </w:p>
-    <w:bookmarkEnd w:id="91"/>
+    <w:bookmarkEnd w:id="92"/>
     <w:p>
       <w:pPr>
         <w:pStyle w:val="BodyText"/>
@@ -1653,7 +1672,7 @@
         <w:t xml:space="preserve">Заливаю релизную ветку в основную ветку (рис. 18).</w:t>
       </w:r>
     </w:p>
-    <w:bookmarkStart w:id="95" w:name="fig:018"/>
+    <w:bookmarkStart w:id="96" w:name="fig:018"/>
     <w:p>
       <w:pPr>
         <w:pStyle w:val="CaptionedFigure"/>
@@ -1663,18 +1682,18 @@
           <wp:inline>
             <wp:extent cx="3733800" cy="3200400"/>
             <wp:effectExtent b="0" l="0" r="0" t="0"/>
-            <wp:docPr descr="Рис. 18: Релизная в основную" title="" id="93" name="Picture"/>
+            <wp:docPr descr="Рис. 18: Релизная в основную" title="" id="94" name="Picture"/>
             <a:graphic>
               <a:graphicData uri="http://schemas.openxmlformats.org/drawingml/2006/picture">
                 <pic:pic>
                   <pic:nvPicPr>
-                    <pic:cNvPr descr="image/18.png" id="94" name="Picture"/>
+                    <pic:cNvPr descr="image/18.png" id="95" name="Picture"/>
                     <pic:cNvPicPr>
                       <a:picLocks noChangeArrowheads="1" noChangeAspect="1"/>
                     </pic:cNvPicPr>
                   </pic:nvPicPr>
                   <pic:blipFill>
-                    <a:blip r:embed="rId92"/>
+                    <a:blip r:embed="rId93"/>
                     <a:stretch>
                       <a:fillRect/>
                     </a:stretch>
@@ -1709,7 +1728,7 @@
         <w:t xml:space="preserve">Рис. 18: Релизная в основную</w:t>
       </w:r>
     </w:p>
-    <w:bookmarkEnd w:id="95"/>
+    <w:bookmarkEnd w:id="96"/>
     <w:p>
       <w:pPr>
         <w:pStyle w:val="BodyText"/>
@@ -1718,7 +1737,7 @@
         <w:t xml:space="preserve">Отправляю данные на github и создаю релиз (рис. 19).</w:t>
       </w:r>
     </w:p>
-    <w:bookmarkStart w:id="99" w:name="fig:019"/>
+    <w:bookmarkStart w:id="100" w:name="fig:019"/>
     <w:p>
       <w:pPr>
         <w:pStyle w:val="CaptionedFigure"/>
@@ -1728,18 +1747,18 @@
           <wp:inline>
             <wp:extent cx="3733800" cy="2196352"/>
             <wp:effectExtent b="0" l="0" r="0" t="0"/>
-            <wp:docPr descr="Рис. 19: Отправка и релиз" title="" id="97" name="Picture"/>
+            <wp:docPr descr="Рис. 19: Отправка и релиз" title="" id="98" name="Picture"/>
             <a:graphic>
               <a:graphicData uri="http://schemas.openxmlformats.org/drawingml/2006/picture">
                 <pic:pic>
                   <pic:nvPicPr>
-                    <pic:cNvPr descr="image/19.png" id="98" name="Picture"/>
+                    <pic:cNvPr descr="image/19.png" id="99" name="Picture"/>
                     <pic:cNvPicPr>
                       <a:picLocks noChangeArrowheads="1" noChangeAspect="1"/>
                     </pic:cNvPicPr>
                   </pic:nvPicPr>
                   <pic:blipFill>
-                    <a:blip r:embed="rId96"/>
+                    <a:blip r:embed="rId97"/>
                     <a:stretch>
                       <a:fillRect/>
                     </a:stretch>
@@ -1774,16 +1793,35 @@
         <w:t xml:space="preserve">Рис. 19: Отправка и релиз</w:t>
       </w:r>
     </w:p>
-    <w:bookmarkEnd w:id="99"/>
-    <w:p>
-      <w:pPr>
-        <w:pStyle w:val="BodyText"/>
+    <w:bookmarkEnd w:id="100"/>
+    <w:bookmarkEnd w:id="101"/>
+    <w:bookmarkStart w:id="122" w:name="работа-с-репозиторием-git"/>
+    <w:p>
+      <w:pPr>
+        <w:pStyle w:val="Heading2"/>
+      </w:pPr>
+      <w:r>
+        <w:rPr>
+          <w:rStyle w:val="SectionNumber"/>
+        </w:rPr>
+        <w:t xml:space="preserve">4.3</w:t>
+      </w:r>
+      <w:r>
+        <w:tab/>
+      </w:r>
+      <w:r>
+        <w:t xml:space="preserve">Работа с репозиторием git</w:t>
+      </w:r>
+    </w:p>
+    <w:p>
+      <w:pPr>
+        <w:pStyle w:val="FirstParagraph"/>
       </w:pPr>
       <w:r>
         <w:t xml:space="preserve">Создаю ветку для новой функциональности и по окончании работы с git объединяю ветку feature_branch c develop (рис. 20).</w:t>
       </w:r>
     </w:p>
-    <w:bookmarkStart w:id="103" w:name="fig:020"/>
+    <w:bookmarkStart w:id="105" w:name="fig:020"/>
     <w:p>
       <w:pPr>
         <w:pStyle w:val="CaptionedFigure"/>
@@ -1793,18 +1831,18 @@
           <wp:inline>
             <wp:extent cx="3733800" cy="2571261"/>
             <wp:effectExtent b="0" l="0" r="0" t="0"/>
-            <wp:docPr descr="Рис. 20: Создание и объединение веток" title="" id="101" name="Picture"/>
+            <wp:docPr descr="Рис. 20: Создание и объединение веток" title="" id="103" name="Picture"/>
             <a:graphic>
               <a:graphicData uri="http://schemas.openxmlformats.org/drawingml/2006/picture">
                 <pic:pic>
                   <pic:nvPicPr>
-                    <pic:cNvPr descr="image/20.png" id="102" name="Picture"/>
+                    <pic:cNvPr descr="image/20.png" id="104" name="Picture"/>
                     <pic:cNvPicPr>
                       <a:picLocks noChangeArrowheads="1" noChangeAspect="1"/>
                     </pic:cNvPicPr>
                   </pic:nvPicPr>
                   <pic:blipFill>
-                    <a:blip r:embed="rId100"/>
+                    <a:blip r:embed="rId102"/>
                     <a:stretch>
                       <a:fillRect/>
                     </a:stretch>
@@ -1839,7 +1877,7 @@
         <w:t xml:space="preserve">Рис. 20: Создание и объединение веток</w:t>
       </w:r>
     </w:p>
-    <w:bookmarkEnd w:id="103"/>
+    <w:bookmarkEnd w:id="105"/>
     <w:p>
       <w:pPr>
         <w:pStyle w:val="BodyText"/>
@@ -1848,7 +1886,7 @@
         <w:t xml:space="preserve">Создаю релиз с версией 1.2.3, в файле обновляю ее номер (рис. 21).</w:t>
       </w:r>
     </w:p>
-    <w:bookmarkStart w:id="107" w:name="fig:021"/>
+    <w:bookmarkStart w:id="109" w:name="fig:021"/>
     <w:p>
       <w:pPr>
         <w:pStyle w:val="CaptionedFigure"/>
@@ -1858,18 +1896,18 @@
           <wp:inline>
             <wp:extent cx="3733800" cy="1933953"/>
             <wp:effectExtent b="0" l="0" r="0" t="0"/>
-            <wp:docPr descr="Рис. 21: Релиз 1.2.3" title="" id="105" name="Picture"/>
+            <wp:docPr descr="Рис. 21: Релиз 1.2.3" title="" id="107" name="Picture"/>
             <a:graphic>
               <a:graphicData uri="http://schemas.openxmlformats.org/drawingml/2006/picture">
                 <pic:pic>
                   <pic:nvPicPr>
-                    <pic:cNvPr descr="image/21.png" id="106" name="Picture"/>
+                    <pic:cNvPr descr="image/21.png" id="108" name="Picture"/>
                     <pic:cNvPicPr>
                       <a:picLocks noChangeArrowheads="1" noChangeAspect="1"/>
                     </pic:cNvPicPr>
                   </pic:nvPicPr>
                   <pic:blipFill>
-                    <a:blip r:embed="rId104"/>
+                    <a:blip r:embed="rId106"/>
                     <a:stretch>
                       <a:fillRect/>
                     </a:stretch>
@@ -1904,7 +1942,7 @@
         <w:t xml:space="preserve">Рис. 21: Релиз 1.2.3</w:t>
       </w:r>
     </w:p>
-    <w:bookmarkEnd w:id="107"/>
+    <w:bookmarkEnd w:id="109"/>
     <w:p>
       <w:pPr>
         <w:pStyle w:val="BodyText"/>
@@ -1913,7 +1951,7 @@
         <w:t xml:space="preserve">Создаю журнал изменений (рис. 22).</w:t>
       </w:r>
     </w:p>
-    <w:bookmarkStart w:id="111" w:name="fig:022"/>
+    <w:bookmarkStart w:id="113" w:name="fig:022"/>
     <w:p>
       <w:pPr>
         <w:pStyle w:val="CaptionedFigure"/>
@@ -1923,18 +1961,18 @@
           <wp:inline>
             <wp:extent cx="3733800" cy="2184964"/>
             <wp:effectExtent b="0" l="0" r="0" t="0"/>
-            <wp:docPr descr="Рис. 22: Журнал изменений" title="" id="109" name="Picture"/>
+            <wp:docPr descr="Рис. 22: Журнал изменений" title="" id="111" name="Picture"/>
             <a:graphic>
               <a:graphicData uri="http://schemas.openxmlformats.org/drawingml/2006/picture">
                 <pic:pic>
                   <pic:nvPicPr>
-                    <pic:cNvPr descr="image/22.png" id="110" name="Picture"/>
+                    <pic:cNvPr descr="image/22.png" id="112" name="Picture"/>
                     <pic:cNvPicPr>
                       <a:picLocks noChangeArrowheads="1" noChangeAspect="1"/>
                     </pic:cNvPicPr>
                   </pic:nvPicPr>
                   <pic:blipFill>
-                    <a:blip r:embed="rId108"/>
+                    <a:blip r:embed="rId110"/>
                     <a:stretch>
                       <a:fillRect/>
                     </a:stretch>
@@ -1969,7 +2007,7 @@
         <w:t xml:space="preserve">Рис. 22: Журнал изменений</w:t>
       </w:r>
     </w:p>
-    <w:bookmarkEnd w:id="111"/>
+    <w:bookmarkEnd w:id="113"/>
     <w:p>
       <w:pPr>
         <w:pStyle w:val="BodyText"/>
@@ -1978,7 +2016,7 @@
         <w:t xml:space="preserve">Добавляю журнал изменений в индекс и заливаю релизную ветку в основную (рис. 23).</w:t>
       </w:r>
     </w:p>
-    <w:bookmarkStart w:id="115" w:name="fig:023"/>
+    <w:bookmarkStart w:id="117" w:name="fig:023"/>
     <w:p>
       <w:pPr>
         <w:pStyle w:val="CaptionedFigure"/>
@@ -1988,18 +2026,18 @@
           <wp:inline>
             <wp:extent cx="3733800" cy="3445502"/>
             <wp:effectExtent b="0" l="0" r="0" t="0"/>
-            <wp:docPr descr="Рис. 23: Журнал в индекс" title="" id="113" name="Picture"/>
+            <wp:docPr descr="Рис. 23: Журнал в индекс" title="" id="115" name="Picture"/>
             <a:graphic>
               <a:graphicData uri="http://schemas.openxmlformats.org/drawingml/2006/picture">
                 <pic:pic>
                   <pic:nvPicPr>
-                    <pic:cNvPr descr="image/23.png" id="114" name="Picture"/>
+                    <pic:cNvPr descr="image/23.png" id="116" name="Picture"/>
                     <pic:cNvPicPr>
                       <a:picLocks noChangeArrowheads="1" noChangeAspect="1"/>
                     </pic:cNvPicPr>
                   </pic:nvPicPr>
                   <pic:blipFill>
-                    <a:blip r:embed="rId112"/>
+                    <a:blip r:embed="rId114"/>
                     <a:stretch>
                       <a:fillRect/>
                     </a:stretch>
@@ -2034,7 +2072,7 @@
         <w:t xml:space="preserve">Рис. 23: Журнал в индекс</w:t>
       </w:r>
     </w:p>
-    <w:bookmarkEnd w:id="115"/>
+    <w:bookmarkEnd w:id="117"/>
     <w:p>
       <w:pPr>
         <w:pStyle w:val="BodyText"/>
@@ -2043,7 +2081,7 @@
         <w:t xml:space="preserve">Отправляю данные на гитхаб и создаю релиз с комментарием из журнала изменений (рис. 24).</w:t>
       </w:r>
     </w:p>
-    <w:bookmarkStart w:id="119" w:name="fig:024"/>
+    <w:bookmarkStart w:id="121" w:name="fig:024"/>
     <w:p>
       <w:pPr>
         <w:pStyle w:val="CaptionedFigure"/>
@@ -2053,18 +2091,18 @@
           <wp:inline>
             <wp:extent cx="3733800" cy="2267684"/>
             <wp:effectExtent b="0" l="0" r="0" t="0"/>
-            <wp:docPr descr="Рис. 24: Отправка" title="" id="117" name="Picture"/>
+            <wp:docPr descr="Рис. 24: Отправка" title="" id="119" name="Picture"/>
             <a:graphic>
               <a:graphicData uri="http://schemas.openxmlformats.org/drawingml/2006/picture">
                 <pic:pic>
                   <pic:nvPicPr>
-                    <pic:cNvPr descr="image/24.png" id="118" name="Picture"/>
+                    <pic:cNvPr descr="image/24.png" id="120" name="Picture"/>
                     <pic:cNvPicPr>
                       <a:picLocks noChangeArrowheads="1" noChangeAspect="1"/>
                     </pic:cNvPicPr>
                   </pic:nvPicPr>
                   <pic:blipFill>
-                    <a:blip r:embed="rId116"/>
+                    <a:blip r:embed="rId118"/>
                     <a:stretch>
                       <a:fillRect/>
                     </a:stretch>
@@ -2099,10 +2137,10 @@
         <w:t xml:space="preserve">Рис. 24: Отправка</w:t>
       </w:r>
     </w:p>
-    <w:bookmarkEnd w:id="119"/>
-    <w:bookmarkEnd w:id="120"/>
     <w:bookmarkEnd w:id="121"/>
-    <w:bookmarkStart w:id="122" w:name="выводы"/>
+    <w:bookmarkEnd w:id="122"/>
+    <w:bookmarkEnd w:id="123"/>
+    <w:bookmarkStart w:id="124" w:name="выводы"/>
     <w:p>
       <w:pPr>
         <w:pStyle w:val="Heading1"/>
@@ -2125,11 +2163,11 @@
         <w:pStyle w:val="FirstParagraph"/>
       </w:pPr>
       <w:r>
-        <w:t xml:space="preserve">Я научилась работать с релизами в Github, узнала юольше о типах и структуре коммитов.</w:t>
-      </w:r>
-    </w:p>
-    <w:bookmarkEnd w:id="122"/>
-    <w:bookmarkStart w:id="126" w:name="список-литературы"/>
+        <w:t xml:space="preserve">Я научилась работать с релизами в Github, узнала больше о типах и структуре коммитов.</w:t>
+      </w:r>
+    </w:p>
+    <w:bookmarkEnd w:id="124"/>
+    <w:bookmarkStart w:id="128" w:name="список-литературы"/>
     <w:p>
       <w:pPr>
         <w:pStyle w:val="Heading1"/>
@@ -2149,38 +2187,28 @@
     </w:p>
     <w:p>
       <w:pPr>
-        <w:pStyle w:val="Compact"/>
-        <w:numPr>
-          <w:ilvl w:val="0"/>
-          <w:numId w:val="1004"/>
-        </w:numPr>
-      </w:pPr>
-      <w:r>
-        <w:t xml:space="preserve">Лабораторная работа №4</w:t>
+        <w:pStyle w:val="FirstParagraph"/>
+      </w:pPr>
+      <w:r>
+        <w:t xml:space="preserve">[1]</w:t>
+      </w:r>
+    </w:p>
+    <w:bookmarkStart w:id="127" w:name="refs"/>
+    <w:bookmarkStart w:id="126" w:name="ref-lab04"/>
+    <w:p>
+      <w:pPr>
+        <w:pStyle w:val="Bibliography"/>
+      </w:pPr>
+      <w:r>
+        <w:t xml:space="preserve">1.</w:t>
       </w:r>
       <w:r>
         <w:t xml:space="preserve"> </w:t>
       </w:r>
       <w:r>
-        <w:t xml:space="preserve">[1]</w:t>
-      </w:r>
-    </w:p>
-    <w:bookmarkStart w:id="125" w:name="refs"/>
-    <w:bookmarkStart w:id="124" w:name="ref-lab04"/>
-    <w:p>
-      <w:pPr>
-        <w:pStyle w:val="Bibliography"/>
-      </w:pPr>
-      <w:r>
-        <w:t xml:space="preserve">1.</w:t>
-      </w:r>
-      <w:r>
-        <w:t xml:space="preserve"> </w:t>
-      </w:r>
-      <w:r>
         <w:t xml:space="preserve">	</w:t>
       </w:r>
-      <w:hyperlink r:id="rId123">
+      <w:hyperlink r:id="rId125">
         <w:r>
           <w:rPr>
             <w:rStyle w:val="Hyperlink"/>
@@ -2192,9 +2220,9 @@
         <w:t xml:space="preserve">.</w:t>
       </w:r>
     </w:p>
-    <w:bookmarkEnd w:id="124"/>
-    <w:bookmarkEnd w:id="125"/>
     <w:bookmarkEnd w:id="126"/>
+    <w:bookmarkEnd w:id="127"/>
+    <w:bookmarkEnd w:id="128"/>
     <w:sectPr>
       <w:footnotePr>
         <w:numRestart w:val="eachSect"/>
@@ -2408,91 +2436,6 @@
       </w:rPr>
     </w:lvl>
   </w:abstractNum>
-  <w:abstractNum w:abstractNumId="99411">
-    <w:nsid w:val="00A99411"/>
-    <w:multiLevelType w:val="multilevel"/>
-    <w:lvl w:ilvl="0">
-      <w:start w:val="1"/>
-      <w:numFmt w:val="decimal"/>
-      <w:lvlText w:val="%1."/>
-      <w:lvlJc w:val="left"/>
-      <w:pPr>
-        <w:ind w:left="720" w:hanging="360"/>
-      </w:pPr>
-    </w:lvl>
-    <w:lvl w:ilvl="1">
-      <w:start w:val="1"/>
-      <w:numFmt w:val="decimal"/>
-      <w:lvlText w:val="%2."/>
-      <w:lvlJc w:val="left"/>
-      <w:pPr>
-        <w:ind w:left="1440" w:hanging="360"/>
-      </w:pPr>
-    </w:lvl>
-    <w:lvl w:ilvl="2">
-      <w:start w:val="1"/>
-      <w:numFmt w:val="decimal"/>
-      <w:lvlText w:val="%3."/>
-      <w:lvlJc w:val="left"/>
-      <w:pPr>
-        <w:ind w:left="2160" w:hanging="360"/>
-      </w:pPr>
-    </w:lvl>
-    <w:lvl w:ilvl="3">
-      <w:start w:val="1"/>
-      <w:numFmt w:val="decimal"/>
-      <w:lvlText w:val="%4."/>
-      <w:lvlJc w:val="left"/>
-      <w:pPr>
-        <w:ind w:left="2880" w:hanging="360"/>
-      </w:pPr>
-    </w:lvl>
-    <w:lvl w:ilvl="4">
-      <w:start w:val="1"/>
-      <w:numFmt w:val="decimal"/>
-      <w:lvlText w:val="%5."/>
-      <w:lvlJc w:val="left"/>
-      <w:pPr>
-        <w:ind w:left="3600" w:hanging="360"/>
-      </w:pPr>
-    </w:lvl>
-    <w:lvl w:ilvl="5">
-      <w:start w:val="1"/>
-      <w:numFmt w:val="decimal"/>
-      <w:lvlText w:val="%6."/>
-      <w:lvlJc w:val="left"/>
-      <w:pPr>
-        <w:ind w:left="4320" w:hanging="360"/>
-      </w:pPr>
-    </w:lvl>
-    <w:lvl w:ilvl="6">
-      <w:start w:val="1"/>
-      <w:numFmt w:val="decimal"/>
-      <w:lvlText w:val="%7."/>
-      <w:lvlJc w:val="left"/>
-      <w:pPr>
-        <w:ind w:left="5040" w:hanging="360"/>
-      </w:pPr>
-    </w:lvl>
-    <w:lvl w:ilvl="7">
-      <w:start w:val="1"/>
-      <w:numFmt w:val="decimal"/>
-      <w:lvlText w:val="%8."/>
-      <w:lvlJc w:val="left"/>
-      <w:pPr>
-        <w:ind w:left="5760" w:hanging="360"/>
-      </w:pPr>
-    </w:lvl>
-    <w:lvl w:ilvl="8">
-      <w:start w:val="1"/>
-      <w:numFmt w:val="decimal"/>
-      <w:lvlText w:val="%9."/>
-      <w:lvlJc w:val="left"/>
-      <w:pPr>
-        <w:ind w:left="6480" w:hanging="360"/>
-      </w:pPr>
-    </w:lvl>
-  </w:abstractNum>
   <w:num w:numId="1000">
     <w:abstractNumId w:val="990"/>
   </w:num>
@@ -2504,36 +2447,6 @@
   </w:num>
   <w:num w:numId="1003">
     <w:abstractNumId w:val="991"/>
-  </w:num>
-  <w:num w:numId="1004">
-    <w:abstractNumId w:val="99411"/>
-    <w:lvlOverride w:ilvl="0">
-      <w:startOverride w:val="1"/>
-    </w:lvlOverride>
-    <w:lvlOverride w:ilvl="1">
-      <w:startOverride w:val="1"/>
-    </w:lvlOverride>
-    <w:lvlOverride w:ilvl="2">
-      <w:startOverride w:val="1"/>
-    </w:lvlOverride>
-    <w:lvlOverride w:ilvl="3">
-      <w:startOverride w:val="1"/>
-    </w:lvlOverride>
-    <w:lvlOverride w:ilvl="4">
-      <w:startOverride w:val="1"/>
-    </w:lvlOverride>
-    <w:lvlOverride w:ilvl="5">
-      <w:startOverride w:val="1"/>
-    </w:lvlOverride>
-    <w:lvlOverride w:ilvl="6">
-      <w:startOverride w:val="1"/>
-    </w:lvlOverride>
-    <w:lvlOverride w:ilvl="7">
-      <w:startOverride w:val="1"/>
-    </w:lvlOverride>
-    <w:lvlOverride w:ilvl="8">
-      <w:startOverride w:val="1"/>
-    </w:lvlOverride>
   </w:num>
 </w:numbering>
 </file>

</xml_diff>